<commit_message>
vault backup: 2023-10-12 14:29:23
</commit_message>
<xml_diff>
--- a/Vakken/Journalistieke en Redactionele Vaardigheden/Interview/Interview Vincent Icke Artikel.docx
+++ b/Vakken/Journalistieke en Redactionele Vaardigheden/Interview/Interview Vincent Icke Artikel.docx
@@ -92,16 +92,7 @@
           <w:szCs w:val="24"/>
           <w:lang w:val="nl-NL" w:eastAsia="en-NL"/>
         </w:rPr>
-        <w:t>Jort Siemes</w:t>
-      </w:r>
-      <w:r>
-        <w:rPr>
-          <w:rFonts w:ascii="Simplistic Sans" w:eastAsia="Times New Roman" w:hAnsi="Simplistic Sans" w:cs="Times New Roman"/>
-          <w:sz w:val="24"/>
-          <w:szCs w:val="24"/>
-          <w:lang w:val="nl-NL" w:eastAsia="en-NL"/>
-        </w:rPr>
-        <w:t xml:space="preserve"> </w:t>
+        <w:t xml:space="preserve">Jort Siemes </w:t>
       </w:r>
       <w:r>
         <w:rPr>
@@ -365,7 +356,7 @@
           <w:rFonts w:ascii="Simplistic Sans" w:eastAsia="Times New Roman" w:hAnsi="Simplistic Sans" w:cs="Times New Roman"/>
           <w:sz w:val="24"/>
           <w:szCs w:val="24"/>
-          <w:lang w:val="en-US" w:eastAsia="en-NL"/>
+          <w:lang w:val="nl-NL" w:eastAsia="en-NL"/>
         </w:rPr>
       </w:pPr>
       <w:r>
@@ -425,45 +416,14 @@
           </wp:inline>
         </w:drawing>
       </w:r>
-      <w:proofErr w:type="spellStart"/>
-      <w:r>
-        <w:rPr>
-          <w:rFonts w:ascii="Simplistic Sans" w:eastAsia="Times New Roman" w:hAnsi="Simplistic Sans" w:cs="Times New Roman"/>
-          <w:sz w:val="24"/>
-          <w:szCs w:val="24"/>
-          <w:lang w:val="en-US" w:eastAsia="en-NL"/>
-        </w:rPr>
-        <w:t>Illustratie</w:t>
-      </w:r>
-      <w:proofErr w:type="spellEnd"/>
-      <w:r>
-        <w:rPr>
-          <w:rFonts w:ascii="Simplistic Sans" w:eastAsia="Times New Roman" w:hAnsi="Simplistic Sans" w:cs="Times New Roman"/>
-          <w:sz w:val="24"/>
-          <w:szCs w:val="24"/>
-          <w:lang w:val="en-US" w:eastAsia="en-NL"/>
-        </w:rPr>
-        <w:t xml:space="preserve">: Vincent </w:t>
-      </w:r>
-      <w:proofErr w:type="spellStart"/>
-      <w:r>
-        <w:rPr>
-          <w:rFonts w:ascii="Simplistic Sans" w:eastAsia="Times New Roman" w:hAnsi="Simplistic Sans" w:cs="Times New Roman"/>
-          <w:sz w:val="24"/>
-          <w:szCs w:val="24"/>
-          <w:lang w:val="en-US" w:eastAsia="en-NL"/>
-        </w:rPr>
-        <w:t>Ikce</w:t>
-      </w:r>
-      <w:proofErr w:type="spellEnd"/>
-      <w:r>
-        <w:rPr>
-          <w:rFonts w:ascii="Simplistic Sans" w:eastAsia="Times New Roman" w:hAnsi="Simplistic Sans" w:cs="Times New Roman"/>
-          <w:sz w:val="24"/>
-          <w:szCs w:val="24"/>
-          <w:lang w:val="en-US" w:eastAsia="en-NL"/>
-        </w:rPr>
-        <w:t xml:space="preserve"> Copyright</w:t>
+      <w:r>
+        <w:rPr>
+          <w:rFonts w:ascii="Simplistic Sans" w:eastAsia="Times New Roman" w:hAnsi="Simplistic Sans" w:cs="Times New Roman"/>
+          <w:sz w:val="24"/>
+          <w:szCs w:val="24"/>
+          <w:lang w:val="nl-NL" w:eastAsia="en-NL"/>
+        </w:rPr>
+        <w:t>Illustratie: Vincent Ikce Copyright</w:t>
       </w:r>
     </w:p>
     <w:p>

</xml_diff>

<commit_message>
vault backup: 2023-10-12 16:14:16
</commit_message>
<xml_diff>
--- a/Vakken/Journalistieke en Redactionele Vaardigheden/Interview/Interview Vincent Icke Artikel.docx
+++ b/Vakken/Journalistieke en Redactionele Vaardigheden/Interview/Interview Vincent Icke Artikel.docx
@@ -255,6 +255,26 @@
           <w:szCs w:val="24"/>
           <w:lang w:val="nl-NL" w:eastAsia="en-NL"/>
         </w:rPr>
+        <w:t>Wetenschap</w:t>
+      </w:r>
+    </w:p>
+    <w:p>
+      <w:pPr>
+        <w:spacing w:before="100" w:beforeAutospacing="1" w:after="100" w:afterAutospacing="1" w:line="240" w:lineRule="auto"/>
+        <w:rPr>
+          <w:rFonts w:ascii="Simplistic Sans" w:eastAsia="Times New Roman" w:hAnsi="Simplistic Sans" w:cs="Times New Roman"/>
+          <w:sz w:val="24"/>
+          <w:szCs w:val="24"/>
+          <w:lang w:val="nl-NL" w:eastAsia="en-NL"/>
+        </w:rPr>
+      </w:pPr>
+      <w:r>
+        <w:rPr>
+          <w:rFonts w:ascii="Simplistic Sans" w:eastAsia="Times New Roman" w:hAnsi="Simplistic Sans" w:cs="Times New Roman"/>
+          <w:sz w:val="24"/>
+          <w:szCs w:val="24"/>
+          <w:lang w:val="nl-NL" w:eastAsia="en-NL"/>
+        </w:rPr>
         <w:t xml:space="preserve">Zijn studie begon in Utrecht en vervolgens een doctoraat aan de Universiteit Leiden, waar hij de mysteries van sterrenstelsels en de grootschalige structuur van het heelal onderzocht. Tijdens zijn postdoctorale onderzoeken aan prestigieuze instituten zoals Cambridge en het California </w:t>
       </w:r>
       <w:proofErr w:type="spellStart"/>
@@ -336,6 +356,37 @@
           <w:szCs w:val="24"/>
           <w:lang w:val="nl-NL" w:eastAsia="en-NL"/>
         </w:rPr>
+        <w:t>Kunstu</w:t>
+      </w:r>
+      <w:proofErr w:type="spellEnd"/>
+    </w:p>
+    <w:p>
+      <w:pPr>
+        <w:spacing w:before="100" w:beforeAutospacing="1" w:after="100" w:afterAutospacing="1" w:line="240" w:lineRule="auto"/>
+        <w:rPr>
+          <w:rFonts w:ascii="Simplistic Sans" w:eastAsia="Times New Roman" w:hAnsi="Simplistic Sans" w:cs="Times New Roman"/>
+          <w:sz w:val="24"/>
+          <w:szCs w:val="24"/>
+          <w:lang w:val="nl-NL" w:eastAsia="en-NL"/>
+        </w:rPr>
+      </w:pPr>
+      <w:r>
+        <w:rPr>
+          <w:rFonts w:ascii="Simplistic Sans" w:eastAsia="Times New Roman" w:hAnsi="Simplistic Sans" w:cs="Times New Roman"/>
+          <w:sz w:val="24"/>
+          <w:szCs w:val="24"/>
+          <w:lang w:val="nl-NL" w:eastAsia="en-NL"/>
+        </w:rPr>
+        <w:t xml:space="preserve">Naast wetenschapper is Vincent </w:t>
+      </w:r>
+      <w:proofErr w:type="spellStart"/>
+      <w:r>
+        <w:rPr>
+          <w:rFonts w:ascii="Simplistic Sans" w:eastAsia="Times New Roman" w:hAnsi="Simplistic Sans" w:cs="Times New Roman"/>
+          <w:sz w:val="24"/>
+          <w:szCs w:val="24"/>
+          <w:lang w:val="nl-NL" w:eastAsia="en-NL"/>
+        </w:rPr>
         <w:t>Icke</w:t>
       </w:r>
       <w:proofErr w:type="spellEnd"/>
@@ -346,7 +397,70 @@
           <w:szCs w:val="24"/>
           <w:lang w:val="nl-NL" w:eastAsia="en-NL"/>
         </w:rPr>
-        <w:t xml:space="preserve"> is niet alleen een briljante wetenschapper, maar ook een gepassioneerde pleitbezorger voor wetenschapscommunicatie en een getalenteerde beeldend kunstenaar. In dit artikel belichten we enkele van zijn kunstwerken en hun verbinding met zijn diepgaande wetenschappelijke onderzoek, een unieke combinatie van creativiteit en kennis.</w:t>
+        <w:t xml:space="preserve"> een </w:t>
+      </w:r>
+      <w:r>
+        <w:rPr>
+          <w:rFonts w:ascii="Simplistic Sans" w:eastAsia="Times New Roman" w:hAnsi="Simplistic Sans" w:cs="Times New Roman"/>
+          <w:sz w:val="24"/>
+          <w:szCs w:val="24"/>
+          <w:lang w:val="nl-NL" w:eastAsia="en-NL"/>
+        </w:rPr>
+        <w:t>beeldend kunstenaar.</w:t>
+      </w:r>
+      <w:r>
+        <w:rPr>
+          <w:rFonts w:ascii="Simplistic Sans" w:eastAsia="Times New Roman" w:hAnsi="Simplistic Sans" w:cs="Times New Roman"/>
+          <w:sz w:val="24"/>
+          <w:szCs w:val="24"/>
+          <w:lang w:val="nl-NL" w:eastAsia="en-NL"/>
+        </w:rPr>
+        <w:t xml:space="preserve"> Zelf verteld ie hoe hij is opgegroeid met kunst: “</w:t>
+      </w:r>
+      <w:r>
+        <w:rPr>
+          <w:rFonts w:ascii="Simplistic Sans" w:eastAsia="Times New Roman" w:hAnsi="Simplistic Sans" w:cs="Times New Roman"/>
+          <w:sz w:val="24"/>
+          <w:szCs w:val="24"/>
+          <w:lang w:val="nl-NL" w:eastAsia="en-NL"/>
+        </w:rPr>
+        <w:t xml:space="preserve"> In dit artikel </w:t>
+      </w:r>
+      <w:r>
+        <w:rPr>
+          <w:rFonts w:ascii="Simplistic Sans" w:eastAsia="Times New Roman" w:hAnsi="Simplistic Sans" w:cs="Times New Roman"/>
+          <w:sz w:val="24"/>
+          <w:szCs w:val="24"/>
+          <w:lang w:val="nl-NL" w:eastAsia="en-NL"/>
+        </w:rPr>
+        <w:t xml:space="preserve">worden enkele </w:t>
+      </w:r>
+      <w:r>
+        <w:rPr>
+          <w:rFonts w:ascii="Simplistic Sans" w:eastAsia="Times New Roman" w:hAnsi="Simplistic Sans" w:cs="Times New Roman"/>
+          <w:sz w:val="24"/>
+          <w:szCs w:val="24"/>
+          <w:lang w:val="nl-NL" w:eastAsia="en-NL"/>
+        </w:rPr>
+        <w:t>van zijn kunstwerken</w:t>
+      </w:r>
+      <w:r>
+        <w:rPr>
+          <w:rFonts w:ascii="Simplistic Sans" w:eastAsia="Times New Roman" w:hAnsi="Simplistic Sans" w:cs="Times New Roman"/>
+          <w:sz w:val="24"/>
+          <w:szCs w:val="24"/>
+          <w:lang w:val="nl-NL" w:eastAsia="en-NL"/>
+        </w:rPr>
+        <w:t xml:space="preserve"> belicht</w:t>
+      </w:r>
+      <w:r>
+        <w:rPr>
+          <w:rFonts w:ascii="Simplistic Sans" w:eastAsia="Times New Roman" w:hAnsi="Simplistic Sans" w:cs="Times New Roman"/>
+          <w:sz w:val="24"/>
+          <w:szCs w:val="24"/>
+          <w:lang w:val="nl-NL" w:eastAsia="en-NL"/>
+        </w:rPr>
+        <w:t xml:space="preserve"> en hun verbinding met zijn diepgaande wetenschappelijke onderzoek, een unieke combinatie van creativiteit en kennis.</w:t>
       </w:r>
     </w:p>
     <w:p>
@@ -446,6 +560,7 @@
           <w:szCs w:val="27"/>
           <w:lang w:val="nl-NL" w:eastAsia="en-NL"/>
         </w:rPr>
+        <w:lastRenderedPageBreak/>
         <w:br w:type="page"/>
       </w:r>
     </w:p>

</xml_diff>

<commit_message>
vault backup: 2023-10-12 16:24:16
</commit_message>
<xml_diff>
--- a/Vakken/Journalistieke en Redactionele Vaardigheden/Interview/Interview Vincent Icke Artikel.docx
+++ b/Vakken/Journalistieke en Redactionele Vaardigheden/Interview/Interview Vincent Icke Artikel.docx
@@ -348,17 +348,15 @@
           <w:lang w:val="nl-NL" w:eastAsia="en-NL"/>
         </w:rPr>
       </w:pPr>
-      <w:proofErr w:type="spellStart"/>
-      <w:r>
-        <w:rPr>
-          <w:rFonts w:ascii="Simplistic Sans" w:eastAsia="Times New Roman" w:hAnsi="Simplistic Sans" w:cs="Times New Roman"/>
-          <w:sz w:val="24"/>
-          <w:szCs w:val="24"/>
-          <w:lang w:val="nl-NL" w:eastAsia="en-NL"/>
-        </w:rPr>
-        <w:t>Kunstu</w:t>
-      </w:r>
-      <w:proofErr w:type="spellEnd"/>
+      <w:r>
+        <w:rPr>
+          <w:rFonts w:ascii="Simplistic Sans" w:eastAsia="Times New Roman" w:hAnsi="Simplistic Sans" w:cs="Times New Roman"/>
+          <w:sz w:val="24"/>
+          <w:szCs w:val="24"/>
+          <w:lang w:val="nl-NL" w:eastAsia="en-NL"/>
+        </w:rPr>
+        <w:t>Kunst</w:t>
+      </w:r>
     </w:p>
     <w:p>
       <w:pPr>
@@ -538,30 +536,6 @@
           <w:lang w:val="nl-NL" w:eastAsia="en-NL"/>
         </w:rPr>
         <w:t>Illustratie: Vincent Ikce Copyright</w:t>
-      </w:r>
-    </w:p>
-    <w:p>
-      <w:pPr>
-        <w:rPr>
-          <w:rFonts w:ascii="Simplistic Sans" w:eastAsia="Times New Roman" w:hAnsi="Simplistic Sans" w:cs="Times New Roman"/>
-          <w:b/>
-          <w:bCs/>
-          <w:sz w:val="27"/>
-          <w:szCs w:val="27"/>
-          <w:lang w:val="nl-NL" w:eastAsia="en-NL"/>
-        </w:rPr>
-      </w:pPr>
-      <w:r>
-        <w:rPr>
-          <w:rFonts w:ascii="Simplistic Sans" w:eastAsia="Times New Roman" w:hAnsi="Simplistic Sans" w:cs="Times New Roman"/>
-          <w:b/>
-          <w:bCs/>
-          <w:sz w:val="27"/>
-          <w:szCs w:val="27"/>
-          <w:lang w:val="nl-NL" w:eastAsia="en-NL"/>
-        </w:rPr>
-        <w:lastRenderedPageBreak/>
-        <w:br w:type="page"/>
       </w:r>
     </w:p>
     <w:p>
@@ -1156,16 +1130,143 @@
           <w:szCs w:val="24"/>
           <w:lang w:val="nl-NL" w:eastAsia="en-NL"/>
         </w:rPr>
-        <w:t xml:space="preserve">. Hij legt uit wat de achterliggende wetenschappelijke gedachte achter dit werk is: "Het idee is dat ik een fontein maak met een diameter van 11 meter waarin 74 sproeiers worden geplaatst. Deze waterstralen worden zo opgesteld dat ze lijken op het licht rondom een draaiend zwart gat. </w:t>
-      </w:r>
-      <w:r>
-        <w:rPr>
-          <w:rFonts w:ascii="Simplistic Sans" w:eastAsia="Times New Roman" w:hAnsi="Simplistic Sans" w:cs="Times New Roman"/>
-          <w:sz w:val="24"/>
-          <w:szCs w:val="24"/>
-          <w:lang w:val="nl-NL" w:eastAsia="en-NL"/>
-        </w:rPr>
-        <w:t>Het licht rondom een zwart gat volgens Einstein en wat we ook hebben waargenomen (zie beeld 2) verdraaid rondom deze objecten in de ruimte.</w:t>
+        <w:t xml:space="preserve">. Hij legt uit wat de achterliggende wetenschappelijke gedachte achter dit werk is: "Het idee is dat ik een fontein maak </w:t>
+      </w:r>
+      <w:r>
+        <w:rPr>
+          <w:rFonts w:ascii="Simplistic Sans" w:eastAsia="Times New Roman" w:hAnsi="Simplistic Sans" w:cs="Times New Roman"/>
+          <w:sz w:val="24"/>
+          <w:szCs w:val="24"/>
+          <w:lang w:val="nl-NL" w:eastAsia="en-NL"/>
+        </w:rPr>
+        <w:t xml:space="preserve">waar de </w:t>
+      </w:r>
+      <w:r>
+        <w:rPr>
+          <w:rFonts w:ascii="Simplistic Sans" w:eastAsia="Times New Roman" w:hAnsi="Simplistic Sans" w:cs="Times New Roman"/>
+          <w:sz w:val="24"/>
+          <w:szCs w:val="24"/>
+          <w:lang w:val="nl-NL" w:eastAsia="en-NL"/>
+        </w:rPr>
+        <w:t xml:space="preserve">waterstralen </w:t>
+      </w:r>
+      <w:r>
+        <w:rPr>
+          <w:rFonts w:ascii="Simplistic Sans" w:eastAsia="Times New Roman" w:hAnsi="Simplistic Sans" w:cs="Times New Roman"/>
+          <w:sz w:val="24"/>
+          <w:szCs w:val="24"/>
+          <w:lang w:val="nl-NL" w:eastAsia="en-NL"/>
+        </w:rPr>
+        <w:t xml:space="preserve">zo </w:t>
+      </w:r>
+      <w:r>
+        <w:rPr>
+          <w:rFonts w:ascii="Simplistic Sans" w:eastAsia="Times New Roman" w:hAnsi="Simplistic Sans" w:cs="Times New Roman"/>
+          <w:sz w:val="24"/>
+          <w:szCs w:val="24"/>
+          <w:lang w:val="nl-NL" w:eastAsia="en-NL"/>
+        </w:rPr>
+        <w:t>worden opgesteld dat ze lijken op het licht rondom een draaiend zwart gat.</w:t>
+      </w:r>
+      <w:r>
+        <w:rPr>
+          <w:rFonts w:ascii="Simplistic Sans" w:eastAsia="Times New Roman" w:hAnsi="Simplistic Sans" w:cs="Times New Roman"/>
+          <w:sz w:val="24"/>
+          <w:szCs w:val="24"/>
+          <w:lang w:val="nl-NL" w:eastAsia="en-NL"/>
+        </w:rPr>
+        <w:t>”</w:t>
+      </w:r>
+      <w:r>
+        <w:rPr>
+          <w:rFonts w:ascii="Simplistic Sans" w:eastAsia="Times New Roman" w:hAnsi="Simplistic Sans" w:cs="Times New Roman"/>
+          <w:sz w:val="24"/>
+          <w:szCs w:val="24"/>
+          <w:lang w:val="nl-NL" w:eastAsia="en-NL"/>
+        </w:rPr>
+        <w:t xml:space="preserve"> </w:t>
+      </w:r>
+    </w:p>
+    <w:p>
+      <w:pPr>
+        <w:rPr>
+          <w:rFonts w:ascii="Simplistic Sans" w:eastAsia="Times New Roman" w:hAnsi="Simplistic Sans" w:cs="Times New Roman"/>
+          <w:sz w:val="24"/>
+          <w:szCs w:val="24"/>
+          <w:lang w:val="nl-NL" w:eastAsia="en-NL"/>
+        </w:rPr>
+      </w:pPr>
+      <w:r>
+        <w:rPr>
+          <w:rFonts w:ascii="Simplistic Sans" w:eastAsia="Times New Roman" w:hAnsi="Simplistic Sans" w:cs="Times New Roman"/>
+          <w:sz w:val="24"/>
+          <w:szCs w:val="24"/>
+          <w:lang w:val="nl-NL" w:eastAsia="en-NL"/>
+        </w:rPr>
+        <w:t>Het licht rondom een zwart gat</w:t>
+      </w:r>
+      <w:r>
+        <w:rPr>
+          <w:rFonts w:ascii="Simplistic Sans" w:eastAsia="Times New Roman" w:hAnsi="Simplistic Sans" w:cs="Times New Roman"/>
+          <w:sz w:val="24"/>
+          <w:szCs w:val="24"/>
+          <w:lang w:val="nl-NL" w:eastAsia="en-NL"/>
+        </w:rPr>
+        <w:t xml:space="preserve"> beschreven zoals</w:t>
+      </w:r>
+      <w:r>
+        <w:rPr>
+          <w:rFonts w:ascii="Simplistic Sans" w:eastAsia="Times New Roman" w:hAnsi="Simplistic Sans" w:cs="Times New Roman"/>
+          <w:sz w:val="24"/>
+          <w:szCs w:val="24"/>
+          <w:lang w:val="nl-NL" w:eastAsia="en-NL"/>
+        </w:rPr>
+        <w:t xml:space="preserve"> Einstein</w:t>
+      </w:r>
+      <w:r>
+        <w:rPr>
+          <w:rFonts w:ascii="Simplistic Sans" w:eastAsia="Times New Roman" w:hAnsi="Simplistic Sans" w:cs="Times New Roman"/>
+          <w:sz w:val="24"/>
+          <w:szCs w:val="24"/>
+          <w:lang w:val="nl-NL" w:eastAsia="en-NL"/>
+        </w:rPr>
+        <w:t xml:space="preserve"> dat deed in zijn relativiteitstheorie. Hoe licht zich gedraagt rondom een zwart gat </w:t>
+      </w:r>
+      <w:r>
+        <w:rPr>
+          <w:rFonts w:ascii="Simplistic Sans" w:eastAsia="Times New Roman" w:hAnsi="Simplistic Sans" w:cs="Times New Roman"/>
+          <w:sz w:val="24"/>
+          <w:szCs w:val="24"/>
+          <w:lang w:val="nl-NL" w:eastAsia="en-NL"/>
+        </w:rPr>
+        <w:t xml:space="preserve">hebben </w:t>
+      </w:r>
+      <w:r>
+        <w:rPr>
+          <w:rFonts w:ascii="Simplistic Sans" w:eastAsia="Times New Roman" w:hAnsi="Simplistic Sans" w:cs="Times New Roman"/>
+          <w:sz w:val="24"/>
+          <w:szCs w:val="24"/>
+          <w:lang w:val="nl-NL" w:eastAsia="en-NL"/>
+        </w:rPr>
+        <w:t xml:space="preserve">we ook </w:t>
+      </w:r>
+      <w:r>
+        <w:rPr>
+          <w:rFonts w:ascii="Simplistic Sans" w:eastAsia="Times New Roman" w:hAnsi="Simplistic Sans" w:cs="Times New Roman"/>
+          <w:sz w:val="24"/>
+          <w:szCs w:val="24"/>
+          <w:lang w:val="nl-NL" w:eastAsia="en-NL"/>
+        </w:rPr>
+        <w:t>waargenomen (zie beeld 2)</w:t>
+      </w:r>
+      <w:r>
+        <w:rPr>
+          <w:rFonts w:ascii="Simplistic Sans" w:eastAsia="Times New Roman" w:hAnsi="Simplistic Sans" w:cs="Times New Roman"/>
+          <w:sz w:val="24"/>
+          <w:szCs w:val="24"/>
+          <w:lang w:val="nl-NL" w:eastAsia="en-NL"/>
+        </w:rPr>
+        <w:t>.</w:t>
       </w:r>
     </w:p>
     <w:p>

</xml_diff>